<commit_message>
programming with r stuff
</commit_message>
<xml_diff>
--- a/module1/datasc.docx
+++ b/module1/datasc.docx
@@ -1,6 +1,6 @@
 
 <file path=word/document.xml><?xml version="1.0" encoding="utf-8"?>
-<w:document xmlns:wpc="http://schemas.microsoft.com/office/word/2010/wordprocessingCanvas" xmlns:cx="http://schemas.microsoft.com/office/drawing/2014/chartex" xmlns:cx1="http://schemas.microsoft.com/office/drawing/2015/9/8/chartex" xmlns:cx2="http://schemas.microsoft.com/office/drawing/2015/10/21/chartex" xmlns:cx3="http://schemas.microsoft.com/office/drawing/2016/5/9/chartex" xmlns:cx4="http://schemas.microsoft.com/office/drawing/2016/5/10/chartex" xmlns:cx5="http://schemas.microsoft.com/office/drawing/2016/5/11/chartex" xmlns:cx6="http://schemas.microsoft.com/office/drawing/2016/5/12/chartex" xmlns:cx7="http://schemas.microsoft.com/office/drawing/2016/5/13/chartex" xmlns:cx8="http://schemas.microsoft.com/office/drawing/2016/5/14/chartex" xmlns:mc="http://schemas.openxmlformats.org/markup-compatibility/2006" xmlns:o="urn:schemas-microsoft-com:office:office" xmlns:r="http://schemas.openxmlformats.org/officeDocument/2006/relationships" xmlns:m="http://schemas.openxmlformats.org/officeDocument/2006/math" xmlns:v="urn:schemas-microsoft-com:vml" xmlns:wp14="http://schemas.microsoft.com/office/word/2010/wordprocessingDrawing" xmlns:wp="http://schemas.openxmlformats.org/drawingml/2006/wordprocessingDrawing" xmlns:w10="urn:schemas-microsoft-com:office:word" xmlns:w="http://schemas.openxmlformats.org/wordprocessingml/2006/main" xmlns:w14="http://schemas.microsoft.com/office/word/2010/wordml" xmlns:w15="http://schemas.microsoft.com/office/word/2012/wordml" xmlns:w16se="http://schemas.microsoft.com/office/word/2015/wordml/symex" xmlns:wpg="http://schemas.microsoft.com/office/word/2010/wordprocessingGroup" xmlns:wpi="http://schemas.microsoft.com/office/word/2010/wordprocessingInk" xmlns:wne="http://schemas.microsoft.com/office/word/2006/wordml" xmlns:wps="http://schemas.microsoft.com/office/word/2010/wordprocessingShape" mc:Ignorable="w14 w15 w16se wp14">
+<w:document xmlns:wpc="http://schemas.microsoft.com/office/word/2010/wordprocessingCanvas" xmlns:mc="http://schemas.openxmlformats.org/markup-compatibility/2006" xmlns:o="urn:schemas-microsoft-com:office:office" xmlns:r="http://schemas.openxmlformats.org/officeDocument/2006/relationships" xmlns:m="http://schemas.openxmlformats.org/officeDocument/2006/math" xmlns:v="urn:schemas-microsoft-com:vml" xmlns:wp14="http://schemas.microsoft.com/office/word/2010/wordprocessingDrawing" xmlns:wp="http://schemas.openxmlformats.org/drawingml/2006/wordprocessingDrawing" xmlns:w10="urn:schemas-microsoft-com:office:word" xmlns:w="http://schemas.openxmlformats.org/wordprocessingml/2006/main" xmlns:w14="http://schemas.microsoft.com/office/word/2010/wordml" xmlns:w15="http://schemas.microsoft.com/office/word/2012/wordml" xmlns:wpg="http://schemas.microsoft.com/office/word/2010/wordprocessingGroup" xmlns:wpi="http://schemas.microsoft.com/office/word/2010/wordprocessingInk" xmlns:wne="http://schemas.microsoft.com/office/word/2006/wordml" xmlns:wps="http://schemas.microsoft.com/office/word/2010/wordprocessingShape" mc:Ignorable="w14 w15 wp14">
   <w:body>
     <w:p>
       <w:pPr>
@@ -236,6 +236,7 @@
       <w:r>
         <w:rPr>
           <w:noProof/>
+          <w:lang w:val="en-AU" w:eastAsia="en-AU"/>
         </w:rPr>
         <w:drawing>
           <wp:inline distT="0" distB="0" distL="0" distR="0" wp14:anchorId="217E133E" wp14:editId="008D4880">
@@ -535,6 +536,7 @@
       <w:r>
         <w:rPr>
           <w:noProof/>
+          <w:lang w:val="en-AU" w:eastAsia="en-AU"/>
         </w:rPr>
         <w:lastRenderedPageBreak/>
         <w:drawing>
@@ -969,6 +971,7 @@
       <w:r>
         <w:rPr>
           <w:noProof/>
+          <w:lang w:val="en-AU" w:eastAsia="en-AU"/>
         </w:rPr>
         <w:drawing>
           <wp:inline distT="0" distB="0" distL="0" distR="0" wp14:anchorId="44F366AD" wp14:editId="62001375">
@@ -1192,6 +1195,7 @@
       <w:r>
         <w:rPr>
           <w:noProof/>
+          <w:lang w:val="en-AU" w:eastAsia="en-AU"/>
         </w:rPr>
         <w:drawing>
           <wp:inline distT="0" distB="0" distL="0" distR="0" wp14:anchorId="5C444FB4" wp14:editId="36A2CB44">
@@ -1242,6 +1246,7 @@
       <w:r>
         <w:rPr>
           <w:noProof/>
+          <w:lang w:val="en-AU" w:eastAsia="en-AU"/>
         </w:rPr>
         <w:drawing>
           <wp:inline distT="0" distB="0" distL="0" distR="0" wp14:anchorId="4F21FCED" wp14:editId="60FCD1DC">
@@ -1395,111 +1400,119 @@
       <w:pPr>
         <w:pStyle w:val="NoSpacing"/>
       </w:pPr>
+      <w:r>
+        <w:rPr>
+          <w:u w:val="single"/>
+        </w:rPr>
+        <w:t>Analysis of variance</w:t>
+      </w:r>
+      <w:r>
+        <w:rPr>
+          <w:u w:val="single"/>
+        </w:rPr>
+        <w:t xml:space="preserve"> (ANOVA)</w:t>
+      </w:r>
+      <w:r>
+        <w:t>:</w:t>
+      </w:r>
+      <w:r>
+        <w:t xml:space="preserve"> </w:t>
+      </w:r>
+      <w:r>
+        <w:t xml:space="preserve">she sell </w:t>
+      </w:r>
+      <w:proofErr w:type="spellStart"/>
+      <w:r>
+        <w:t>or’ade</w:t>
+      </w:r>
+      <w:proofErr w:type="spellEnd"/>
+      <w:r>
+        <w:t xml:space="preserve"> and </w:t>
+      </w:r>
+      <w:proofErr w:type="spellStart"/>
+      <w:r>
+        <w:t>lem’ade</w:t>
+      </w:r>
+      <w:proofErr w:type="spellEnd"/>
+      <w:r>
+        <w:t xml:space="preserve"> at both beach and the park. So is there a difference where sells her product</w:t>
+      </w:r>
+      <w:r>
+        <w:t xml:space="preserve">. </w:t>
+      </w:r>
+      <w:r>
+        <w:t>Again,</w:t>
+      </w:r>
+      <w:r>
+        <w:t xml:space="preserve"> can be done in excel.</w:t>
+      </w:r>
+      <w:r>
+        <w:t xml:space="preserve"> </w:t>
+      </w:r>
+    </w:p>
+    <w:p>
+      <w:pPr>
+        <w:pStyle w:val="NoSpacing"/>
+      </w:pPr>
+    </w:p>
+    <w:p>
+      <w:pPr>
+        <w:pStyle w:val="NoSpacing"/>
+      </w:pPr>
+      <w:r>
+        <w:rPr>
+          <w:u w:val="single"/>
+        </w:rPr>
+        <w:t>Regression</w:t>
+      </w:r>
+      <w:r>
+        <w:t>:</w:t>
+      </w:r>
+      <w:r>
+        <w:t xml:space="preserve"> for a lot of people the goal of data science is the prediction.</w:t>
+      </w:r>
+      <w:r>
+        <w:t xml:space="preserve"> So we have some variables </w:t>
+      </w:r>
+      <w:r>
+        <w:t>or features like flyers, price and temperature. So can we use to predict sales</w:t>
+      </w:r>
+      <w:r>
+        <w:t>.</w:t>
+      </w:r>
+      <w:r>
+        <w:t xml:space="preserve"> So we are essentially creating a function that has these variables as input and gives us sales as output.</w:t>
+      </w:r>
+      <w:r>
+        <w:t xml:space="preserve"> We already have some data, so using regression we are finding the function that will best fit the data</w:t>
+      </w:r>
+      <w:r>
+        <w:t xml:space="preserve">. </w:t>
+      </w:r>
+    </w:p>
+    <w:p>
+      <w:pPr>
+        <w:pStyle w:val="NoSpacing"/>
+      </w:pPr>
+      <w:r>
+        <w:t>Again in excel, use data analysis and select regression.</w:t>
+      </w:r>
+      <w:r>
+        <w:t xml:space="preserve"> The y(output being total sales), select the column. For </w:t>
+      </w:r>
+      <w:proofErr w:type="gramStart"/>
+      <w:r>
+        <w:t>x(</w:t>
+      </w:r>
+      <w:proofErr w:type="gramEnd"/>
+      <w:r>
+        <w:t>input being temperature, leaflets and price variable), select the corresponding columns.</w:t>
+      </w:r>
+      <w:r>
+        <w:t xml:space="preserve"> </w:t>
+      </w:r>
       <w:bookmarkStart w:id="0" w:name="_GoBack"/>
-      <w:r>
-        <w:rPr>
-          <w:u w:val="single"/>
-        </w:rPr>
-        <w:t>Analysis of variance</w:t>
-      </w:r>
-      <w:r>
-        <w:rPr>
-          <w:u w:val="single"/>
-        </w:rPr>
-        <w:t xml:space="preserve"> (ANOVA)</w:t>
-      </w:r>
-      <w:r>
-        <w:t>:</w:t>
-      </w:r>
-      <w:r>
-        <w:t xml:space="preserve"> </w:t>
-      </w:r>
       <w:bookmarkEnd w:id="0"/>
-      <w:r>
-        <w:t xml:space="preserve">she sell </w:t>
-      </w:r>
-      <w:proofErr w:type="spellStart"/>
-      <w:r>
-        <w:t>or’ade</w:t>
-      </w:r>
-      <w:proofErr w:type="spellEnd"/>
-      <w:r>
-        <w:t xml:space="preserve"> and </w:t>
-      </w:r>
-      <w:proofErr w:type="spellStart"/>
-      <w:r>
-        <w:t>lem’ade</w:t>
-      </w:r>
-      <w:proofErr w:type="spellEnd"/>
-      <w:r>
-        <w:t xml:space="preserve"> at both beach and the park. So is there a difference where sells her product</w:t>
-      </w:r>
-      <w:r>
-        <w:t xml:space="preserve">. </w:t>
-      </w:r>
-      <w:r>
-        <w:t>Again,</w:t>
-      </w:r>
-      <w:r>
-        <w:t xml:space="preserve"> can be done in excel.</w:t>
-      </w:r>
-      <w:r>
-        <w:t xml:space="preserve"> </w:t>
-      </w:r>
-    </w:p>
-    <w:p>
-      <w:pPr>
-        <w:pStyle w:val="NoSpacing"/>
-      </w:pPr>
-    </w:p>
-    <w:p>
-      <w:pPr>
-        <w:pStyle w:val="NoSpacing"/>
-      </w:pPr>
-      <w:r>
-        <w:rPr>
-          <w:u w:val="single"/>
-        </w:rPr>
-        <w:t>Regression</w:t>
-      </w:r>
-      <w:r>
-        <w:t>:</w:t>
-      </w:r>
-      <w:r>
-        <w:t xml:space="preserve"> for a lot of people the goal of data science is the prediction.</w:t>
-      </w:r>
-      <w:r>
-        <w:t xml:space="preserve"> So we have some variables </w:t>
-      </w:r>
-      <w:r>
-        <w:t>or features like flyers, price and temperature. So can we use to predict sales</w:t>
-      </w:r>
-      <w:r>
-        <w:t>.</w:t>
-      </w:r>
-      <w:r>
-        <w:t xml:space="preserve"> So we are essentially creating a function that has these variables as input and gives us sales as output.</w:t>
-      </w:r>
-      <w:r>
-        <w:t xml:space="preserve"> We already have some data, so using regression we are finding the function that will best fit the data</w:t>
-      </w:r>
-      <w:r>
-        <w:t xml:space="preserve">. </w:t>
-      </w:r>
-    </w:p>
-    <w:p>
-      <w:pPr>
-        <w:pStyle w:val="NoSpacing"/>
-      </w:pPr>
-      <w:r>
-        <w:t>Again in excel, use data analysis and select regression.</w:t>
-      </w:r>
-      <w:r>
-        <w:t xml:space="preserve"> The y(output being total sales), select the column. For x(input being temperature, leaflets and price variable), select the corresponding columns.</w:t>
-      </w:r>
-      <w:r>
-        <w:t xml:space="preserve"> </w:t>
-      </w:r>
     </w:p>
     <w:sectPr>
       <w:pgSz w:w="12240" w:h="15840"/>
@@ -1512,7 +1525,7 @@
 </file>
 
 <file path=word/styles.xml><?xml version="1.0" encoding="utf-8"?>
-<w:styles xmlns:mc="http://schemas.openxmlformats.org/markup-compatibility/2006" xmlns:r="http://schemas.openxmlformats.org/officeDocument/2006/relationships" xmlns:w="http://schemas.openxmlformats.org/wordprocessingml/2006/main" xmlns:w14="http://schemas.microsoft.com/office/word/2010/wordml" xmlns:w15="http://schemas.microsoft.com/office/word/2012/wordml" xmlns:w16se="http://schemas.microsoft.com/office/word/2015/wordml/symex" mc:Ignorable="w14 w15 w16se">
+<w:styles xmlns:mc="http://schemas.openxmlformats.org/markup-compatibility/2006" xmlns:r="http://schemas.openxmlformats.org/officeDocument/2006/relationships" xmlns:w="http://schemas.openxmlformats.org/wordprocessingml/2006/main" xmlns:w14="http://schemas.microsoft.com/office/word/2010/wordml" xmlns:w15="http://schemas.microsoft.com/office/word/2012/wordml" mc:Ignorable="w14 w15">
   <w:docDefaults>
     <w:rPrDefault>
       <w:rPr>
@@ -1528,7 +1541,7 @@
       </w:pPr>
     </w:pPrDefault>
   </w:docDefaults>
-  <w:latentStyles w:defLockedState="0" w:defUIPriority="99" w:defSemiHidden="0" w:defUnhideWhenUsed="0" w:defQFormat="0" w:count="374">
+  <w:latentStyles w:defLockedState="0" w:defUIPriority="99" w:defSemiHidden="0" w:defUnhideWhenUsed="0" w:defQFormat="0" w:count="371">
     <w:lsdException w:name="Normal" w:uiPriority="0" w:qFormat="1"/>
     <w:lsdException w:name="heading 1" w:uiPriority="9" w:qFormat="1"/>
     <w:lsdException w:name="heading 2" w:semiHidden="1" w:uiPriority="9" w:unhideWhenUsed="1" w:qFormat="1"/>
@@ -1634,6 +1647,7 @@
     <w:lsdException w:name="HTML Sample" w:semiHidden="1" w:unhideWhenUsed="1"/>
     <w:lsdException w:name="HTML Typewriter" w:semiHidden="1" w:unhideWhenUsed="1"/>
     <w:lsdException w:name="HTML Variable" w:semiHidden="1" w:unhideWhenUsed="1"/>
+    <w:lsdException w:name="Normal Table" w:semiHidden="1" w:unhideWhenUsed="1"/>
     <w:lsdException w:name="annotation subject" w:semiHidden="1" w:unhideWhenUsed="1"/>
     <w:lsdException w:name="No List" w:semiHidden="1" w:unhideWhenUsed="1"/>
     <w:lsdException w:name="Outline List 1" w:semiHidden="1" w:unhideWhenUsed="1"/>
@@ -1678,6 +1692,7 @@
     <w:lsdException w:name="Table Professional" w:semiHidden="1" w:unhideWhenUsed="1"/>
     <w:lsdException w:name="Table Subtle 1" w:semiHidden="1" w:unhideWhenUsed="1"/>
     <w:lsdException w:name="Table Subtle 2" w:semiHidden="1" w:unhideWhenUsed="1"/>
+    <w:lsdException w:name="Table Web 1" w:semiHidden="1" w:unhideWhenUsed="1"/>
     <w:lsdException w:name="Table Web 2" w:semiHidden="1" w:unhideWhenUsed="1"/>
     <w:lsdException w:name="Table Web 3" w:semiHidden="1" w:unhideWhenUsed="1"/>
     <w:lsdException w:name="Balloon Text" w:semiHidden="1" w:unhideWhenUsed="1"/>
@@ -1898,9 +1913,6 @@
     <w:lsdException w:name="List Table 5 Dark Accent 6" w:uiPriority="50"/>
     <w:lsdException w:name="List Table 6 Colorful Accent 6" w:uiPriority="51"/>
     <w:lsdException w:name="List Table 7 Colorful Accent 6" w:uiPriority="52"/>
-    <w:lsdException w:name="Mention" w:semiHidden="1" w:unhideWhenUsed="1"/>
-    <w:lsdException w:name="Smart Hyperlink" w:semiHidden="1" w:unhideWhenUsed="1"/>
-    <w:lsdException w:name="Hashtag" w:semiHidden="1" w:unhideWhenUsed="1"/>
   </w:latentStyles>
   <w:style w:type="paragraph" w:default="1" w:styleId="Normal">
     <w:name w:val="Normal"/>

</xml_diff>